<commit_message>
Day 15 (TRPG 만들기)
Do.
  클래스의 has-a 관계
  TRPG 만들기 - 과제

CodingTest.
  Lv1.문자열 내 p와 y의 개수
  Lv1.문자열 내림차순으로 배치하기
  Lv1.문자열 다루기 기본
</commit_message>
<xml_diff>
--- a/CPP/CPP필기/CPP3주차(동적할당 ~ 클래스).docx
+++ b/CPP/CPP필기/CPP3주차(동적할당 ~ 클래스).docx
@@ -324,23 +324,7 @@
           <w:bCs/>
           <w:szCs w:val="18"/>
         </w:rPr>
-        <w:t>(5, 2</w:t>
-      </w:r>
-      <w:proofErr w:type="gramStart"/>
-      <w:r>
-        <w:rPr>
-          <w:bCs/>
-          <w:szCs w:val="18"/>
-        </w:rPr>
-        <w:t>) :</w:t>
-      </w:r>
-      <w:proofErr w:type="gramEnd"/>
-      <w:r>
-        <w:rPr>
-          <w:bCs/>
-          <w:szCs w:val="18"/>
-        </w:rPr>
-        <w:t xml:space="preserve"> </w:t>
+        <w:t xml:space="preserve">(5, 2) : </w:t>
       </w:r>
       <w:r>
         <w:rPr>
@@ -411,21 +395,12 @@
         <w:t>idx</w:t>
       </w:r>
       <w:proofErr w:type="spellEnd"/>
-      <w:proofErr w:type="gramStart"/>
-      <w:r>
-        <w:rPr>
-          <w:bCs/>
-          <w:szCs w:val="18"/>
-        </w:rPr>
-        <w:t>] :</w:t>
-      </w:r>
-      <w:proofErr w:type="gramEnd"/>
-      <w:r>
-        <w:rPr>
-          <w:bCs/>
-          <w:szCs w:val="18"/>
-        </w:rPr>
-        <w:t xml:space="preserve"> at</w:t>
+      <w:r>
+        <w:rPr>
+          <w:bCs/>
+          <w:szCs w:val="18"/>
+        </w:rPr>
+        <w:t>] : at</w:t>
       </w:r>
       <w:r>
         <w:rPr>
@@ -485,23 +460,7 @@
           <w:bCs/>
           <w:szCs w:val="18"/>
         </w:rPr>
-        <w:t>front(), back(</w:t>
-      </w:r>
-      <w:proofErr w:type="gramStart"/>
-      <w:r>
-        <w:rPr>
-          <w:bCs/>
-          <w:szCs w:val="18"/>
-        </w:rPr>
-        <w:t>) :</w:t>
-      </w:r>
-      <w:proofErr w:type="gramEnd"/>
-      <w:r>
-        <w:rPr>
-          <w:bCs/>
-          <w:szCs w:val="18"/>
-        </w:rPr>
-        <w:t xml:space="preserve"> </w:t>
+        <w:t xml:space="preserve">front(), back() : </w:t>
       </w:r>
       <w:r>
         <w:rPr>
@@ -545,23 +504,7 @@
           <w:bCs/>
           <w:szCs w:val="18"/>
         </w:rPr>
-        <w:t>clear(</w:t>
-      </w:r>
-      <w:proofErr w:type="gramStart"/>
-      <w:r>
-        <w:rPr>
-          <w:bCs/>
-          <w:szCs w:val="18"/>
-        </w:rPr>
-        <w:t>) :</w:t>
-      </w:r>
-      <w:proofErr w:type="gramEnd"/>
-      <w:r>
-        <w:rPr>
-          <w:bCs/>
-          <w:szCs w:val="18"/>
-        </w:rPr>
-        <w:t xml:space="preserve"> </w:t>
+        <w:t xml:space="preserve">clear() : </w:t>
       </w:r>
       <w:r>
         <w:rPr>
@@ -614,23 +557,7 @@
           <w:bCs/>
           <w:szCs w:val="18"/>
         </w:rPr>
-        <w:t>(</w:t>
-      </w:r>
-      <w:proofErr w:type="gramStart"/>
-      <w:r>
-        <w:rPr>
-          <w:bCs/>
-          <w:szCs w:val="18"/>
-        </w:rPr>
-        <w:t>) :</w:t>
-      </w:r>
-      <w:proofErr w:type="gramEnd"/>
-      <w:r>
-        <w:rPr>
-          <w:bCs/>
-          <w:szCs w:val="18"/>
-        </w:rPr>
-        <w:t xml:space="preserve"> </w:t>
+        <w:t xml:space="preserve">() : </w:t>
       </w:r>
       <w:r>
         <w:rPr>
@@ -659,23 +586,7 @@
           <w:bCs/>
           <w:szCs w:val="18"/>
         </w:rPr>
-        <w:t>begin(), end(</w:t>
-      </w:r>
-      <w:proofErr w:type="gramStart"/>
-      <w:r>
-        <w:rPr>
-          <w:bCs/>
-          <w:szCs w:val="18"/>
-        </w:rPr>
-        <w:t>) :</w:t>
-      </w:r>
-      <w:proofErr w:type="gramEnd"/>
-      <w:r>
-        <w:rPr>
-          <w:bCs/>
-          <w:szCs w:val="18"/>
-        </w:rPr>
-        <w:t xml:space="preserve"> iterator</w:t>
+        <w:t>begin(), end() : iterator</w:t>
       </w:r>
       <w:r>
         <w:rPr>
@@ -713,17 +624,8 @@
           <w:bCs/>
           <w:szCs w:val="18"/>
         </w:rPr>
-        <w:t>(), rend(</w:t>
-      </w:r>
-      <w:proofErr w:type="gramStart"/>
-      <w:r>
-        <w:rPr>
-          <w:bCs/>
-          <w:szCs w:val="18"/>
-        </w:rPr>
-        <w:t>) :</w:t>
-      </w:r>
-      <w:proofErr w:type="gramEnd"/>
+        <w:t>(), rend() :</w:t>
+      </w:r>
       <w:r>
         <w:rPr>
           <w:rFonts w:hint="eastAsia"/>
@@ -781,23 +683,7 @@
           <w:bCs/>
           <w:szCs w:val="18"/>
         </w:rPr>
-        <w:t>reserve(n</w:t>
-      </w:r>
-      <w:proofErr w:type="gramStart"/>
-      <w:r>
-        <w:rPr>
-          <w:bCs/>
-          <w:szCs w:val="18"/>
-        </w:rPr>
-        <w:t>) :</w:t>
-      </w:r>
-      <w:proofErr w:type="gramEnd"/>
-      <w:r>
-        <w:rPr>
-          <w:bCs/>
-          <w:szCs w:val="18"/>
-        </w:rPr>
-        <w:t xml:space="preserve"> n</w:t>
+        <w:t>reserve(n) : n</w:t>
       </w:r>
       <w:r>
         <w:rPr>
@@ -849,23 +735,7 @@
           <w:bCs/>
           <w:szCs w:val="18"/>
         </w:rPr>
-        <w:t>esize(n, 3</w:t>
-      </w:r>
-      <w:proofErr w:type="gramStart"/>
-      <w:r>
-        <w:rPr>
-          <w:bCs/>
-          <w:szCs w:val="18"/>
-        </w:rPr>
-        <w:t>) :</w:t>
-      </w:r>
-      <w:proofErr w:type="gramEnd"/>
-      <w:r>
-        <w:rPr>
-          <w:bCs/>
-          <w:szCs w:val="18"/>
-        </w:rPr>
-        <w:t xml:space="preserve"> </w:t>
+        <w:t xml:space="preserve">esize(n, 3) : </w:t>
       </w:r>
       <w:r>
         <w:rPr>
@@ -947,23 +817,7 @@
           <w:bCs/>
           <w:szCs w:val="18"/>
         </w:rPr>
-        <w:t>ize(</w:t>
-      </w:r>
-      <w:proofErr w:type="gramStart"/>
-      <w:r>
-        <w:rPr>
-          <w:bCs/>
-          <w:szCs w:val="18"/>
-        </w:rPr>
-        <w:t>) :</w:t>
-      </w:r>
-      <w:proofErr w:type="gramEnd"/>
-      <w:r>
-        <w:rPr>
-          <w:bCs/>
-          <w:szCs w:val="18"/>
-        </w:rPr>
-        <w:t xml:space="preserve"> </w:t>
+        <w:t xml:space="preserve">ize() : </w:t>
       </w:r>
       <w:r>
         <w:rPr>
@@ -992,23 +846,7 @@
           <w:bCs/>
           <w:szCs w:val="18"/>
         </w:rPr>
-        <w:t>capacity(</w:t>
-      </w:r>
-      <w:proofErr w:type="gramStart"/>
-      <w:r>
-        <w:rPr>
-          <w:bCs/>
-          <w:szCs w:val="18"/>
-        </w:rPr>
-        <w:t>) :</w:t>
-      </w:r>
-      <w:proofErr w:type="gramEnd"/>
-      <w:r>
-        <w:rPr>
-          <w:bCs/>
-          <w:szCs w:val="18"/>
-        </w:rPr>
-        <w:t xml:space="preserve"> </w:t>
+        <w:t xml:space="preserve">capacity() : </w:t>
       </w:r>
       <w:r>
         <w:rPr>
@@ -1040,21 +878,12 @@
         </w:rPr>
         <w:t>v</w:t>
       </w:r>
-      <w:proofErr w:type="gramStart"/>
-      <w:r>
-        <w:rPr>
-          <w:bCs/>
-          <w:szCs w:val="18"/>
-        </w:rPr>
-        <w:t>2.swap</w:t>
-      </w:r>
-      <w:proofErr w:type="gramEnd"/>
-      <w:r>
-        <w:rPr>
-          <w:bCs/>
-          <w:szCs w:val="18"/>
-        </w:rPr>
-        <w:t xml:space="preserve">(v1) : </w:t>
+      <w:r>
+        <w:rPr>
+          <w:bCs/>
+          <w:szCs w:val="18"/>
+        </w:rPr>
+        <w:t xml:space="preserve">2.swap(v1) : </w:t>
       </w:r>
       <w:r>
         <w:rPr>
@@ -1090,23 +919,7 @@
           <w:bCs/>
           <w:szCs w:val="18"/>
         </w:rPr>
-        <w:t>Insert(2, 3, 4</w:t>
-      </w:r>
-      <w:proofErr w:type="gramStart"/>
-      <w:r>
-        <w:rPr>
-          <w:bCs/>
-          <w:szCs w:val="18"/>
-        </w:rPr>
-        <w:t>) :</w:t>
-      </w:r>
-      <w:proofErr w:type="gramEnd"/>
-      <w:r>
-        <w:rPr>
-          <w:bCs/>
-          <w:szCs w:val="18"/>
-        </w:rPr>
-        <w:t xml:space="preserve"> 2</w:t>
+        <w:t>Insert(2, 3, 4) : 2</w:t>
       </w:r>
       <w:r>
         <w:rPr>
@@ -1191,21 +1004,12 @@
         <w:t>iter</w:t>
       </w:r>
       <w:proofErr w:type="spellEnd"/>
-      <w:proofErr w:type="gramStart"/>
-      <w:r>
-        <w:rPr>
-          <w:bCs/>
-          <w:szCs w:val="18"/>
-        </w:rPr>
-        <w:t>) :</w:t>
-      </w:r>
-      <w:proofErr w:type="gramEnd"/>
-      <w:r>
-        <w:rPr>
-          <w:bCs/>
-          <w:szCs w:val="18"/>
-        </w:rPr>
-        <w:t xml:space="preserve"> iterator</w:t>
+      <w:r>
+        <w:rPr>
+          <w:bCs/>
+          <w:szCs w:val="18"/>
+        </w:rPr>
+        <w:t>) : iterator</w:t>
       </w:r>
       <w:r>
         <w:rPr>
@@ -1249,23 +1053,7 @@
           <w:bCs/>
           <w:szCs w:val="18"/>
         </w:rPr>
-        <w:t>empty(</w:t>
-      </w:r>
-      <w:proofErr w:type="gramStart"/>
-      <w:r>
-        <w:rPr>
-          <w:bCs/>
-          <w:szCs w:val="18"/>
-        </w:rPr>
-        <w:t>) :</w:t>
-      </w:r>
-      <w:proofErr w:type="gramEnd"/>
-      <w:r>
-        <w:rPr>
-          <w:bCs/>
-          <w:szCs w:val="18"/>
-        </w:rPr>
-        <w:t xml:space="preserve"> </w:t>
+        <w:t xml:space="preserve">empty() : </w:t>
       </w:r>
       <w:r>
         <w:rPr>
@@ -1568,13 +1356,8 @@
         <w:t xml:space="preserve">onsters, </w:t>
       </w:r>
       <w:proofErr w:type="spellStart"/>
-      <w:proofErr w:type="gramStart"/>
-      <w:r>
-        <w:t>monsters.push</w:t>
-      </w:r>
-      <w:proofErr w:type="gramEnd"/>
-      <w:r>
-        <w:t>_back</w:t>
+      <w:r>
+        <w:t>monsters.push_back</w:t>
       </w:r>
       <w:proofErr w:type="spellEnd"/>
       <w:r>
@@ -1724,7 +1507,6 @@
         <w:spacing w:line="256" w:lineRule="auto"/>
         <w:ind w:leftChars="0"/>
       </w:pPr>
-      <w:proofErr w:type="gramStart"/>
       <w:r>
         <w:rPr>
           <w:rFonts w:hint="eastAsia"/>
@@ -1732,11 +1514,7 @@
         <w:t>p</w:t>
       </w:r>
       <w:r>
-        <w:t>rivate :</w:t>
-      </w:r>
-      <w:proofErr w:type="gramEnd"/>
-      <w:r>
-        <w:t xml:space="preserve"> public :</w:t>
+        <w:t>rivate : public :</w:t>
       </w:r>
       <w:r>
         <w:rPr>
@@ -1755,7 +1533,6 @@
         <w:spacing w:line="256" w:lineRule="auto"/>
         <w:ind w:leftChars="0"/>
       </w:pPr>
-      <w:proofErr w:type="gramStart"/>
       <w:r>
         <w:rPr>
           <w:rFonts w:hint="eastAsia"/>
@@ -1763,11 +1540,7 @@
         <w:t xml:space="preserve">생성자 </w:t>
       </w:r>
       <w:r>
-        <w:t>:</w:t>
-      </w:r>
-      <w:proofErr w:type="gramEnd"/>
-      <w:r>
-        <w:t xml:space="preserve"> </w:t>
+        <w:t xml:space="preserve">: </w:t>
       </w:r>
       <w:r>
         <w:rPr>
@@ -1799,21 +1572,10 @@
         <w:rPr>
           <w:rFonts w:hint="eastAsia"/>
         </w:rPr>
-        <w:t xml:space="preserve">생성자 </w:t>
-      </w:r>
-      <w:proofErr w:type="gramStart"/>
-      <w:r>
-        <w:rPr>
-          <w:rFonts w:hint="eastAsia"/>
-        </w:rPr>
-        <w:t xml:space="preserve">오버로딩 </w:t>
-      </w:r>
-      <w:r>
-        <w:t>:</w:t>
-      </w:r>
-      <w:proofErr w:type="gramEnd"/>
-      <w:r>
-        <w:t xml:space="preserve"> </w:t>
+        <w:t xml:space="preserve">생성자 오버로딩 </w:t>
+      </w:r>
+      <w:r>
+        <w:t xml:space="preserve">: </w:t>
       </w:r>
       <w:r>
         <w:rPr>
@@ -1836,21 +1598,10 @@
         <w:rPr>
           <w:rFonts w:hint="eastAsia"/>
         </w:rPr>
-        <w:t xml:space="preserve">클래스 </w:t>
-      </w:r>
-      <w:proofErr w:type="gramStart"/>
-      <w:r>
-        <w:rPr>
-          <w:rFonts w:hint="eastAsia"/>
-        </w:rPr>
-        <w:t>상속</w:t>
-      </w:r>
-      <w:r>
-        <w:t xml:space="preserve"> :</w:t>
-      </w:r>
-      <w:proofErr w:type="gramEnd"/>
-      <w:r>
-        <w:t xml:space="preserve"> </w:t>
+        <w:t>클래스 상속</w:t>
+      </w:r>
+      <w:r>
+        <w:t xml:space="preserve"> : </w:t>
       </w:r>
       <w:r>
         <w:rPr>
@@ -1894,7 +1645,6 @@
         <w:t xml:space="preserve">메서드 </w:t>
       </w:r>
       <w:proofErr w:type="spellStart"/>
-      <w:proofErr w:type="gramStart"/>
       <w:r>
         <w:rPr>
           <w:rFonts w:hint="eastAsia"/>
@@ -1909,11 +1659,7 @@
         <w:t xml:space="preserve"> </w:t>
       </w:r>
       <w:r>
-        <w:t>:</w:t>
-      </w:r>
-      <w:proofErr w:type="gramEnd"/>
-      <w:r>
-        <w:t xml:space="preserve"> </w:t>
+        <w:t xml:space="preserve">: </w:t>
       </w:r>
       <w:r>
         <w:rPr>
@@ -1946,6 +1692,29 @@
           <w:rFonts w:hint="eastAsia"/>
         </w:rPr>
         <w:t>업캐스팅과 다운캐스팅</w:t>
+      </w:r>
+      <w:r>
+        <w:rPr>
+          <w:rFonts w:hint="eastAsia"/>
+        </w:rPr>
+        <w:t xml:space="preserve"> </w:t>
+      </w:r>
+      <w:r>
+        <w:t xml:space="preserve">: </w:t>
+      </w:r>
+      <w:proofErr w:type="spellStart"/>
+      <w:r>
+        <w:rPr>
+          <w:rFonts w:hint="eastAsia"/>
+        </w:rPr>
+        <w:t>주소값으로</w:t>
+      </w:r>
+      <w:proofErr w:type="spellEnd"/>
+      <w:r>
+        <w:rPr>
+          <w:rFonts w:hint="eastAsia"/>
+        </w:rPr>
+        <w:t xml:space="preserve"> 할당하는 경우만 적용되고 스택으로 들어가면 그냥 형변환이 일어나게 된다.</w:t>
       </w:r>
     </w:p>
     <w:p>

</xml_diff>